<commit_message>
Started to make a compiler example
</commit_message>
<xml_diff>
--- a/Compiler_Design/Compiler_Internals.docx
+++ b/Compiler_Design/Compiler_Internals.docx
@@ -178,19 +178,8 @@
           <w:sz w:val="26"/>
           <w:szCs w:val="26"/>
         </w:rPr>
-        <w:t xml:space="preserve">, </w:t>
-      </w:r>
-      <w:proofErr w:type="spellStart"/>
-      <w:r>
-        <w:rPr>
-          <w:b/>
-          <w:bCs/>
-          <w:sz w:val="26"/>
-          <w:szCs w:val="26"/>
-        </w:rPr>
-        <w:t>Typechecked</w:t>
-      </w:r>
-      <w:proofErr w:type="spellEnd"/>
+        <w:t>, Typechecked</w:t>
+      </w:r>
       <w:r>
         <w:rPr>
           <w:sz w:val="26"/>
@@ -2135,129 +2124,8 @@
           <w:sz w:val="26"/>
           <w:szCs w:val="26"/>
         </w:rPr>
-        <w:t xml:space="preserve">Tokens would be: </w:t>
-      </w:r>
-      <w:proofErr w:type="spellStart"/>
-      <w:r>
-        <w:rPr>
-          <w:sz w:val="26"/>
-          <w:szCs w:val="26"/>
-        </w:rPr>
-        <w:t>if_token</w:t>
-      </w:r>
-      <w:proofErr w:type="spellEnd"/>
-      <w:r>
-        <w:rPr>
-          <w:sz w:val="26"/>
-          <w:szCs w:val="26"/>
-        </w:rPr>
-        <w:t xml:space="preserve">, </w:t>
-      </w:r>
-      <w:proofErr w:type="spellStart"/>
-      <w:r>
-        <w:rPr>
-          <w:sz w:val="26"/>
-          <w:szCs w:val="26"/>
-        </w:rPr>
-        <w:t>else_token</w:t>
-      </w:r>
-      <w:proofErr w:type="spellEnd"/>
-      <w:r>
-        <w:rPr>
-          <w:sz w:val="26"/>
-          <w:szCs w:val="26"/>
-        </w:rPr>
-        <w:t xml:space="preserve">, (_token, )_token, &lt;_token, </w:t>
-      </w:r>
-      <w:proofErr w:type="spellStart"/>
-      <w:r>
-        <w:rPr>
-          <w:sz w:val="26"/>
-          <w:szCs w:val="26"/>
-        </w:rPr>
-        <w:t>number_token</w:t>
-      </w:r>
-      <w:proofErr w:type="spellEnd"/>
-      <w:r>
-        <w:rPr>
-          <w:sz w:val="26"/>
-          <w:szCs w:val="26"/>
-        </w:rPr>
-        <w:t xml:space="preserve">(1), </w:t>
-      </w:r>
-      <w:proofErr w:type="spellStart"/>
-      <w:r>
-        <w:rPr>
-          <w:sz w:val="26"/>
-          <w:szCs w:val="26"/>
-        </w:rPr>
-        <w:t>number_token</w:t>
-      </w:r>
-      <w:proofErr w:type="spellEnd"/>
-      <w:r>
-        <w:rPr>
-          <w:sz w:val="26"/>
-          <w:szCs w:val="26"/>
-        </w:rPr>
-        <w:t xml:space="preserve">(2), </w:t>
-      </w:r>
-      <w:proofErr w:type="spellStart"/>
-      <w:r>
-        <w:rPr>
-          <w:sz w:val="26"/>
-          <w:szCs w:val="26"/>
-        </w:rPr>
-        <w:t>number_token</w:t>
-      </w:r>
-      <w:proofErr w:type="spellEnd"/>
-      <w:r>
-        <w:rPr>
-          <w:sz w:val="26"/>
-          <w:szCs w:val="26"/>
-        </w:rPr>
-        <w:t xml:space="preserve">(3), </w:t>
-      </w:r>
-      <w:proofErr w:type="spellStart"/>
-      <w:r>
-        <w:rPr>
-          <w:sz w:val="26"/>
-          <w:szCs w:val="26"/>
-        </w:rPr>
-        <w:t>number_token</w:t>
-      </w:r>
-      <w:proofErr w:type="spellEnd"/>
-      <w:r>
-        <w:rPr>
-          <w:sz w:val="26"/>
-          <w:szCs w:val="26"/>
-        </w:rPr>
-        <w:t xml:space="preserve">(7), </w:t>
-      </w:r>
-      <w:proofErr w:type="spellStart"/>
-      <w:r>
-        <w:rPr>
-          <w:sz w:val="26"/>
-          <w:szCs w:val="26"/>
-        </w:rPr>
-        <w:t>return_token</w:t>
-      </w:r>
-      <w:proofErr w:type="spellEnd"/>
-      <w:r>
-        <w:rPr>
-          <w:sz w:val="26"/>
-          <w:szCs w:val="26"/>
-        </w:rPr>
-        <w:t>, semi-</w:t>
-      </w:r>
-      <w:proofErr w:type="spellStart"/>
-      <w:r>
-        <w:rPr>
-          <w:sz w:val="26"/>
-          <w:szCs w:val="26"/>
-        </w:rPr>
-        <w:t>colon_token</w:t>
-      </w:r>
-      <w:proofErr w:type="spellEnd"/>
+        <w:t>Tokens would be: if_token, else_token, (_token, )_token, &lt;_token, number_token(1), number_token(2), number_token(3), number_token(7), return_token, semi-colon_token</w:t>
+      </w:r>
     </w:p>
     <w:p>
       <w:pPr>
@@ -4233,7 +4101,6 @@
         </w:rPr>
         <w:t xml:space="preserve"> </w:t>
       </w:r>
-      <w:proofErr w:type="spellStart"/>
       <w:r>
         <w:rPr>
           <w:sz w:val="26"/>
@@ -4241,7 +4108,6 @@
         </w:rPr>
         <w:t>i</w:t>
       </w:r>
-      <w:proofErr w:type="spellEnd"/>
       <w:r>
         <w:rPr>
           <w:sz w:val="26"/>
@@ -4458,21 +4324,12 @@
         </w:rPr>
         <w:t xml:space="preserve"> int </w:t>
       </w:r>
-      <w:proofErr w:type="spellStart"/>
-      <w:r>
-        <w:rPr>
-          <w:sz w:val="26"/>
-          <w:szCs w:val="26"/>
-        </w:rPr>
-        <w:t>i</w:t>
-      </w:r>
-      <w:proofErr w:type="spellEnd"/>
-      <w:r>
-        <w:rPr>
-          <w:sz w:val="26"/>
-          <w:szCs w:val="26"/>
-        </w:rPr>
-        <w:t xml:space="preserve"> = </w:t>
+      <w:r>
+        <w:rPr>
+          <w:sz w:val="26"/>
+          <w:szCs w:val="26"/>
+        </w:rPr>
+        <w:t xml:space="preserve">i = </w:t>
       </w:r>
       <w:r>
         <w:rPr>
@@ -4510,71 +4367,23 @@
           <w:szCs w:val="26"/>
         </w:rPr>
         <w:tab/>
-        <w:t xml:space="preserve">     if(s &lt; </w:t>
-      </w:r>
-      <w:proofErr w:type="spellStart"/>
-      <w:r>
-        <w:rPr>
-          <w:sz w:val="26"/>
-          <w:szCs w:val="26"/>
-        </w:rPr>
-        <w:t>i</w:t>
-      </w:r>
-      <w:proofErr w:type="spellEnd"/>
-      <w:r>
-        <w:rPr>
-          <w:sz w:val="26"/>
-          <w:szCs w:val="26"/>
-        </w:rPr>
-        <w:t xml:space="preserve">) return s + </w:t>
-      </w:r>
-      <w:proofErr w:type="spellStart"/>
-      <w:r>
-        <w:rPr>
-          <w:sz w:val="26"/>
-          <w:szCs w:val="26"/>
-        </w:rPr>
-        <w:t>i</w:t>
-      </w:r>
-      <w:proofErr w:type="spellEnd"/>
-      <w:r>
-        <w:rPr>
-          <w:sz w:val="26"/>
-          <w:szCs w:val="26"/>
-        </w:rPr>
-        <w:t xml:space="preserve">;  </w:t>
-      </w:r>
-    </w:p>
-    <w:p>
-      <w:pPr>
-        <w:rPr>
-          <w:sz w:val="26"/>
-          <w:szCs w:val="26"/>
-        </w:rPr>
-      </w:pPr>
-      <w:r>
-        <w:rPr>
-          <w:sz w:val="26"/>
-          <w:szCs w:val="26"/>
-        </w:rPr>
-        <w:tab/>
-        <w:t xml:space="preserve">                 // The comparison between variables s and </w:t>
-      </w:r>
-      <w:proofErr w:type="spellStart"/>
-      <w:r>
-        <w:rPr>
-          <w:sz w:val="26"/>
-          <w:szCs w:val="26"/>
-        </w:rPr>
-        <w:t>i</w:t>
-      </w:r>
-      <w:proofErr w:type="spellEnd"/>
-      <w:r>
-        <w:rPr>
-          <w:sz w:val="26"/>
-          <w:szCs w:val="26"/>
-        </w:rPr>
-        <w:t xml:space="preserve"> are not correctly used </w:t>
+        <w:t xml:space="preserve">     if(s &lt; i) return s + i;  </w:t>
+      </w:r>
+    </w:p>
+    <w:p>
+      <w:pPr>
+        <w:rPr>
+          <w:sz w:val="26"/>
+          <w:szCs w:val="26"/>
+        </w:rPr>
+      </w:pPr>
+      <w:r>
+        <w:rPr>
+          <w:sz w:val="26"/>
+          <w:szCs w:val="26"/>
+        </w:rPr>
+        <w:tab/>
+        <w:t xml:space="preserve">                 // The comparison between variables s and i are not correctly used </w:t>
       </w:r>
     </w:p>
     <w:p>
@@ -5687,37 +5496,19 @@
           <w:szCs w:val="26"/>
         </w:rPr>
       </w:pPr>
-      <w:proofErr w:type="spellStart"/>
-      <w:r>
-        <w:rPr>
-          <w:sz w:val="26"/>
-          <w:szCs w:val="26"/>
-        </w:rPr>
-        <w:t>variable_decloration</w:t>
-      </w:r>
-      <w:proofErr w:type="spellEnd"/>
-      <w:r>
-        <w:rPr>
-          <w:sz w:val="26"/>
-          <w:szCs w:val="26"/>
-        </w:rPr>
-        <w:t xml:space="preserve"> ::= ‘(‘ ‘</w:t>
-      </w:r>
-      <w:proofErr w:type="spellStart"/>
-      <w:r>
-        <w:rPr>
-          <w:sz w:val="26"/>
-          <w:szCs w:val="26"/>
-        </w:rPr>
-        <w:t>vardec</w:t>
-      </w:r>
-      <w:proofErr w:type="spellEnd"/>
-      <w:r>
-        <w:rPr>
-          <w:sz w:val="26"/>
-          <w:szCs w:val="26"/>
-        </w:rPr>
-        <w:t>’</w:t>
+      <w:r>
+        <w:rPr>
+          <w:sz w:val="26"/>
+          <w:szCs w:val="26"/>
+        </w:rPr>
+        <w:t>variable_decloration ::= ‘(‘ ‘</w:t>
+      </w:r>
+      <w:r>
+        <w:rPr>
+          <w:sz w:val="26"/>
+          <w:szCs w:val="26"/>
+        </w:rPr>
+        <w:t>vardec’</w:t>
       </w:r>
       <w:r>
         <w:rPr>
@@ -5838,23 +5629,7 @@
           <w:sz w:val="26"/>
           <w:szCs w:val="26"/>
         </w:rPr>
-        <w:t xml:space="preserve">‘ operator expression </w:t>
-      </w:r>
-      <w:proofErr w:type="spellStart"/>
-      <w:r>
-        <w:rPr>
-          <w:sz w:val="26"/>
-          <w:szCs w:val="26"/>
-        </w:rPr>
-        <w:t>expression</w:t>
-      </w:r>
-      <w:proofErr w:type="spellEnd"/>
-      <w:r>
-        <w:rPr>
-          <w:sz w:val="26"/>
-          <w:szCs w:val="26"/>
-        </w:rPr>
-        <w:t xml:space="preserve"> ‘</w:t>
+        <w:t>‘ operator expression expression ‘</w:t>
       </w:r>
       <w:r>
         <w:rPr>
@@ -5950,21 +5725,12 @@
         </w:rPr>
         <w:t xml:space="preserve">statement ::= </w:t>
       </w:r>
-      <w:proofErr w:type="spellStart"/>
-      <w:r>
-        <w:rPr>
-          <w:sz w:val="26"/>
-          <w:szCs w:val="26"/>
-        </w:rPr>
-        <w:t>variable_decloration</w:t>
-      </w:r>
-      <w:proofErr w:type="spellEnd"/>
-      <w:r>
-        <w:rPr>
-          <w:sz w:val="26"/>
-          <w:szCs w:val="26"/>
-        </w:rPr>
-        <w:t xml:space="preserve"> </w:t>
+      <w:r>
+        <w:rPr>
+          <w:sz w:val="26"/>
+          <w:szCs w:val="26"/>
+        </w:rPr>
+        <w:t xml:space="preserve">variable_decloration </w:t>
       </w:r>
       <w:r>
         <w:rPr>
@@ -6106,7 +5872,6 @@
         </w:rPr>
         <w:t xml:space="preserve">program ::= </w:t>
       </w:r>
-      <w:proofErr w:type="spellStart"/>
       <w:r>
         <w:rPr>
           <w:sz w:val="26"/>
@@ -6114,7 +5879,6 @@
         </w:rPr>
         <w:t>statments</w:t>
       </w:r>
-      <w:proofErr w:type="spellEnd"/>
       <w:r>
         <w:rPr>
           <w:sz w:val="26"/>
@@ -6213,79 +5977,168 @@
           <w:sz w:val="26"/>
           <w:szCs w:val="26"/>
         </w:rPr>
+        <w:t xml:space="preserve">(vardec int i 7) </w:t>
+      </w:r>
+      <w:r>
+        <w:rPr>
+          <w:sz w:val="26"/>
+          <w:szCs w:val="26"/>
+        </w:rPr>
+        <w:tab/>
+      </w:r>
+      <w:r>
+        <w:rPr>
+          <w:sz w:val="26"/>
+          <w:szCs w:val="26"/>
+        </w:rPr>
+        <w:tab/>
+        <w:t>// int i = 7</w:t>
+      </w:r>
+    </w:p>
+    <w:p>
+      <w:pPr>
+        <w:rPr>
+          <w:sz w:val="26"/>
+          <w:szCs w:val="26"/>
+        </w:rPr>
+      </w:pPr>
+      <w:r>
+        <w:rPr>
+          <w:sz w:val="26"/>
+          <w:szCs w:val="26"/>
+        </w:rPr>
+        <w:t xml:space="preserve">(vardec bool b true) </w:t>
+      </w:r>
+      <w:r>
+        <w:rPr>
+          <w:sz w:val="26"/>
+          <w:szCs w:val="26"/>
+        </w:rPr>
+        <w:tab/>
+      </w:r>
+      <w:r>
+        <w:rPr>
+          <w:sz w:val="26"/>
+          <w:szCs w:val="26"/>
+        </w:rPr>
+        <w:tab/>
+        <w:t>// bool b = true</w:t>
+      </w:r>
+    </w:p>
+    <w:p>
+      <w:pPr>
+        <w:rPr>
+          <w:sz w:val="26"/>
+          <w:szCs w:val="26"/>
+        </w:rPr>
+      </w:pPr>
+      <w:r>
+        <w:rPr>
+          <w:sz w:val="26"/>
+          <w:szCs w:val="26"/>
+        </w:rPr>
+        <w:t xml:space="preserve">(vardec int j </w:t>
+      </w:r>
+      <w:r>
+        <w:rPr>
+          <w:sz w:val="26"/>
+          <w:szCs w:val="26"/>
+        </w:rPr>
         <w:t>(</w:t>
       </w:r>
-      <w:proofErr w:type="spellStart"/>
-      <w:r>
-        <w:rPr>
-          <w:sz w:val="26"/>
-          <w:szCs w:val="26"/>
-        </w:rPr>
-        <w:t>vardec</w:t>
-      </w:r>
-      <w:proofErr w:type="spellEnd"/>
-      <w:r>
-        <w:rPr>
-          <w:sz w:val="26"/>
-          <w:szCs w:val="26"/>
-        </w:rPr>
-        <w:t xml:space="preserve"> int </w:t>
-      </w:r>
-      <w:proofErr w:type="spellStart"/>
-      <w:r>
-        <w:rPr>
-          <w:sz w:val="26"/>
-          <w:szCs w:val="26"/>
-        </w:rPr>
-        <w:t>i</w:t>
-      </w:r>
-      <w:proofErr w:type="spellEnd"/>
-      <w:r>
-        <w:rPr>
-          <w:sz w:val="26"/>
-          <w:szCs w:val="26"/>
-        </w:rPr>
-        <w:t xml:space="preserve"> 7) </w:t>
-      </w:r>
-      <w:r>
-        <w:rPr>
-          <w:sz w:val="26"/>
-          <w:szCs w:val="26"/>
-        </w:rPr>
-        <w:tab/>
-      </w:r>
-      <w:r>
-        <w:rPr>
-          <w:sz w:val="26"/>
-          <w:szCs w:val="26"/>
-        </w:rPr>
-        <w:tab/>
-        <w:t xml:space="preserve">// int </w:t>
-      </w:r>
-      <w:proofErr w:type="spellStart"/>
-      <w:r>
-        <w:rPr>
-          <w:sz w:val="26"/>
-          <w:szCs w:val="26"/>
-        </w:rPr>
-        <w:t>i</w:t>
-      </w:r>
-      <w:proofErr w:type="spellEnd"/>
-      <w:r>
-        <w:rPr>
-          <w:sz w:val="26"/>
-          <w:szCs w:val="26"/>
-        </w:rPr>
-        <w:t xml:space="preserve"> = 7</w:t>
-      </w:r>
-    </w:p>
-    <w:p>
-      <w:pPr>
-        <w:rPr>
-          <w:sz w:val="26"/>
-          <w:szCs w:val="26"/>
-        </w:rPr>
-      </w:pPr>
+      <w:r>
+        <w:rPr>
+          <w:sz w:val="26"/>
+          <w:szCs w:val="26"/>
+        </w:rPr>
+        <w:t>+ 1</w:t>
+      </w:r>
+      <w:r>
+        <w:rPr>
+          <w:sz w:val="26"/>
+          <w:szCs w:val="26"/>
+        </w:rPr>
+        <w:t>5</w:t>
+      </w:r>
+      <w:r>
+        <w:rPr>
+          <w:sz w:val="26"/>
+          <w:szCs w:val="26"/>
+        </w:rPr>
+        <w:t xml:space="preserve"> 2</w:t>
+      </w:r>
+      <w:r>
+        <w:rPr>
+          <w:sz w:val="26"/>
+          <w:szCs w:val="26"/>
+        </w:rPr>
+        <w:t>2</w:t>
+      </w:r>
+      <w:r>
+        <w:rPr>
+          <w:sz w:val="26"/>
+          <w:szCs w:val="26"/>
+        </w:rPr>
+        <w:t>)</w:t>
+      </w:r>
+      <w:r>
+        <w:rPr>
+          <w:sz w:val="26"/>
+          <w:szCs w:val="26"/>
+        </w:rPr>
+        <w:t xml:space="preserve"> )</w:t>
+      </w:r>
+      <w:r>
+        <w:rPr>
+          <w:sz w:val="26"/>
+          <w:szCs w:val="26"/>
+        </w:rPr>
+        <w:tab/>
+      </w:r>
+      <w:r>
+        <w:rPr>
+          <w:sz w:val="26"/>
+          <w:szCs w:val="26"/>
+        </w:rPr>
+        <w:tab/>
+        <w:t>// int j = 1</w:t>
+      </w:r>
+      <w:r>
+        <w:rPr>
+          <w:sz w:val="26"/>
+          <w:szCs w:val="26"/>
+        </w:rPr>
+        <w:t>5</w:t>
+      </w:r>
+      <w:r>
+        <w:rPr>
+          <w:sz w:val="26"/>
+          <w:szCs w:val="26"/>
+        </w:rPr>
+        <w:t xml:space="preserve"> + 2</w:t>
+      </w:r>
+      <w:r>
+        <w:rPr>
+          <w:sz w:val="26"/>
+          <w:szCs w:val="26"/>
+        </w:rPr>
+        <w:t>2</w:t>
+      </w:r>
+    </w:p>
+    <w:p>
+      <w:pPr>
+        <w:rPr>
+          <w:sz w:val="26"/>
+          <w:szCs w:val="26"/>
+        </w:rPr>
+      </w:pPr>
+      <w:r>
+        <w:rPr>
+          <w:sz w:val="26"/>
+          <w:szCs w:val="26"/>
+        </w:rPr>
+        <w:t xml:space="preserve">(vardec bool c </w:t>
+      </w:r>
       <w:r>
         <w:rPr>
           <w:sz w:val="26"/>
@@ -6293,102 +6146,12 @@
         </w:rPr>
         <w:t>(</w:t>
       </w:r>
-      <w:proofErr w:type="spellStart"/>
-      <w:r>
-        <w:rPr>
-          <w:sz w:val="26"/>
-          <w:szCs w:val="26"/>
-        </w:rPr>
-        <w:t>vardec</w:t>
-      </w:r>
-      <w:proofErr w:type="spellEnd"/>
-      <w:r>
-        <w:rPr>
-          <w:sz w:val="26"/>
-          <w:szCs w:val="26"/>
-        </w:rPr>
-        <w:t xml:space="preserve"> bool b true) </w:t>
-      </w:r>
-      <w:r>
-        <w:rPr>
-          <w:sz w:val="26"/>
-          <w:szCs w:val="26"/>
-        </w:rPr>
-        <w:tab/>
-      </w:r>
-      <w:r>
-        <w:rPr>
-          <w:sz w:val="26"/>
-          <w:szCs w:val="26"/>
-        </w:rPr>
-        <w:tab/>
-        <w:t>// bool b = true</w:t>
-      </w:r>
-    </w:p>
-    <w:p>
-      <w:pPr>
-        <w:rPr>
-          <w:sz w:val="26"/>
-          <w:szCs w:val="26"/>
-        </w:rPr>
-      </w:pPr>
-      <w:r>
-        <w:rPr>
-          <w:sz w:val="26"/>
-          <w:szCs w:val="26"/>
-        </w:rPr>
-        <w:t>(</w:t>
-      </w:r>
-      <w:proofErr w:type="spellStart"/>
-      <w:r>
-        <w:rPr>
-          <w:sz w:val="26"/>
-          <w:szCs w:val="26"/>
-        </w:rPr>
-        <w:t>vardec</w:t>
-      </w:r>
-      <w:proofErr w:type="spellEnd"/>
-      <w:r>
-        <w:rPr>
-          <w:sz w:val="26"/>
-          <w:szCs w:val="26"/>
-        </w:rPr>
-        <w:t xml:space="preserve"> int j </w:t>
-      </w:r>
-      <w:r>
-        <w:rPr>
-          <w:sz w:val="26"/>
-          <w:szCs w:val="26"/>
-        </w:rPr>
-        <w:t>(</w:t>
-      </w:r>
-      <w:r>
-        <w:rPr>
-          <w:sz w:val="26"/>
-          <w:szCs w:val="26"/>
-        </w:rPr>
-        <w:t>+ 1</w:t>
-      </w:r>
-      <w:r>
-        <w:rPr>
-          <w:sz w:val="26"/>
-          <w:szCs w:val="26"/>
-        </w:rPr>
-        <w:t>5</w:t>
-      </w:r>
-      <w:r>
-        <w:rPr>
-          <w:sz w:val="26"/>
-          <w:szCs w:val="26"/>
-        </w:rPr>
-        <w:t xml:space="preserve"> 2</w:t>
-      </w:r>
-      <w:r>
-        <w:rPr>
-          <w:sz w:val="26"/>
-          <w:szCs w:val="26"/>
-        </w:rPr>
-        <w:t>2</w:t>
+      <w:r>
+        <w:rPr>
+          <w:sz w:val="26"/>
+          <w:szCs w:val="26"/>
+        </w:rPr>
+        <w:t>&amp;&amp; true false</w:t>
       </w:r>
       <w:r>
         <w:rPr>
@@ -6410,101 +6173,6 @@
           <w:szCs w:val="26"/>
         </w:rPr>
         <w:tab/>
-      </w:r>
-      <w:r>
-        <w:rPr>
-          <w:sz w:val="26"/>
-          <w:szCs w:val="26"/>
-        </w:rPr>
-        <w:tab/>
-        <w:t>// int j = 1</w:t>
-      </w:r>
-      <w:r>
-        <w:rPr>
-          <w:sz w:val="26"/>
-          <w:szCs w:val="26"/>
-        </w:rPr>
-        <w:t>5</w:t>
-      </w:r>
-      <w:r>
-        <w:rPr>
-          <w:sz w:val="26"/>
-          <w:szCs w:val="26"/>
-        </w:rPr>
-        <w:t xml:space="preserve"> + 2</w:t>
-      </w:r>
-      <w:r>
-        <w:rPr>
-          <w:sz w:val="26"/>
-          <w:szCs w:val="26"/>
-        </w:rPr>
-        <w:t>2</w:t>
-      </w:r>
-    </w:p>
-    <w:p>
-      <w:pPr>
-        <w:rPr>
-          <w:sz w:val="26"/>
-          <w:szCs w:val="26"/>
-        </w:rPr>
-      </w:pPr>
-      <w:r>
-        <w:rPr>
-          <w:sz w:val="26"/>
-          <w:szCs w:val="26"/>
-        </w:rPr>
-        <w:t>(</w:t>
-      </w:r>
-      <w:proofErr w:type="spellStart"/>
-      <w:r>
-        <w:rPr>
-          <w:sz w:val="26"/>
-          <w:szCs w:val="26"/>
-        </w:rPr>
-        <w:t>vardec</w:t>
-      </w:r>
-      <w:proofErr w:type="spellEnd"/>
-      <w:r>
-        <w:rPr>
-          <w:sz w:val="26"/>
-          <w:szCs w:val="26"/>
-        </w:rPr>
-        <w:t xml:space="preserve"> bool c </w:t>
-      </w:r>
-      <w:r>
-        <w:rPr>
-          <w:sz w:val="26"/>
-          <w:szCs w:val="26"/>
-        </w:rPr>
-        <w:t>(</w:t>
-      </w:r>
-      <w:r>
-        <w:rPr>
-          <w:sz w:val="26"/>
-          <w:szCs w:val="26"/>
-        </w:rPr>
-        <w:t>&amp;&amp; true false</w:t>
-      </w:r>
-      <w:r>
-        <w:rPr>
-          <w:sz w:val="26"/>
-          <w:szCs w:val="26"/>
-        </w:rPr>
-        <w:t>)</w:t>
-      </w:r>
-      <w:r>
-        <w:rPr>
-          <w:sz w:val="26"/>
-          <w:szCs w:val="26"/>
-        </w:rPr>
-        <w:t xml:space="preserve"> )</w:t>
-      </w:r>
-      <w:r>
-        <w:rPr>
-          <w:sz w:val="26"/>
-          <w:szCs w:val="26"/>
-        </w:rPr>
-        <w:tab/>
         <w:t>// bool c = true &amp;&amp; false</w:t>
       </w:r>
     </w:p>
@@ -6521,84 +6189,36 @@
           <w:szCs w:val="26"/>
         </w:rPr>
         <w:lastRenderedPageBreak/>
-        <w:t xml:space="preserve">while( &lt; </w:t>
-      </w:r>
-      <w:proofErr w:type="spellStart"/>
-      <w:r>
-        <w:rPr>
-          <w:sz w:val="26"/>
-          <w:szCs w:val="26"/>
-        </w:rPr>
-        <w:t>i</w:t>
-      </w:r>
-      <w:proofErr w:type="spellEnd"/>
-      <w:r>
-        <w:rPr>
-          <w:sz w:val="26"/>
-          <w:szCs w:val="26"/>
-        </w:rPr>
-        <w:t xml:space="preserve"> j) </w:t>
-      </w:r>
-      <w:r>
-        <w:rPr>
-          <w:sz w:val="26"/>
-          <w:szCs w:val="26"/>
-        </w:rPr>
-        <w:tab/>
-      </w:r>
-      <w:r>
-        <w:rPr>
-          <w:sz w:val="26"/>
-          <w:szCs w:val="26"/>
-        </w:rPr>
-        <w:tab/>
-      </w:r>
-      <w:r>
-        <w:rPr>
-          <w:sz w:val="26"/>
-          <w:szCs w:val="26"/>
-        </w:rPr>
-        <w:tab/>
-      </w:r>
-      <w:r>
-        <w:rPr>
-          <w:sz w:val="26"/>
-          <w:szCs w:val="26"/>
-        </w:rPr>
-        <w:tab/>
-        <w:t>// while(</w:t>
-      </w:r>
-      <w:proofErr w:type="spellStart"/>
-      <w:r>
-        <w:rPr>
-          <w:sz w:val="26"/>
-          <w:szCs w:val="26"/>
-        </w:rPr>
-        <w:t>i</w:t>
-      </w:r>
-      <w:proofErr w:type="spellEnd"/>
-      <w:r>
-        <w:rPr>
-          <w:sz w:val="26"/>
-          <w:szCs w:val="26"/>
-        </w:rPr>
-        <w:t xml:space="preserve"> &lt; j){ </w:t>
-      </w:r>
-      <w:proofErr w:type="spellStart"/>
-      <w:r>
-        <w:rPr>
-          <w:sz w:val="26"/>
-          <w:szCs w:val="26"/>
-        </w:rPr>
-        <w:t>i</w:t>
-      </w:r>
-      <w:proofErr w:type="spellEnd"/>
-      <w:r>
-        <w:rPr>
-          <w:sz w:val="26"/>
-          <w:szCs w:val="26"/>
-        </w:rPr>
-        <w:t xml:space="preserve"> += j}</w:t>
+        <w:t xml:space="preserve">while( &lt; i j) </w:t>
+      </w:r>
+      <w:r>
+        <w:rPr>
+          <w:sz w:val="26"/>
+          <w:szCs w:val="26"/>
+        </w:rPr>
+        <w:tab/>
+      </w:r>
+      <w:r>
+        <w:rPr>
+          <w:sz w:val="26"/>
+          <w:szCs w:val="26"/>
+        </w:rPr>
+        <w:tab/>
+      </w:r>
+      <w:r>
+        <w:rPr>
+          <w:sz w:val="26"/>
+          <w:szCs w:val="26"/>
+        </w:rPr>
+        <w:tab/>
+      </w:r>
+      <w:r>
+        <w:rPr>
+          <w:sz w:val="26"/>
+          <w:szCs w:val="26"/>
+        </w:rPr>
+        <w:tab/>
+        <w:t>// while(i &lt; j){ i += j}</w:t>
       </w:r>
     </w:p>
     <w:p>
@@ -6622,21 +6242,12 @@
         </w:rPr>
         <w:t xml:space="preserve">( </w:t>
       </w:r>
-      <w:proofErr w:type="spellStart"/>
-      <w:r>
-        <w:rPr>
-          <w:sz w:val="26"/>
-          <w:szCs w:val="26"/>
-        </w:rPr>
-        <w:t>i</w:t>
-      </w:r>
-      <w:proofErr w:type="spellEnd"/>
-      <w:r>
-        <w:rPr>
-          <w:sz w:val="26"/>
-          <w:szCs w:val="26"/>
-        </w:rPr>
-        <w:t xml:space="preserve"> = </w:t>
+      <w:r>
+        <w:rPr>
+          <w:sz w:val="26"/>
+          <w:szCs w:val="26"/>
+        </w:rPr>
+        <w:t xml:space="preserve">i = </w:t>
       </w:r>
       <w:r>
         <w:rPr>
@@ -6741,7 +6352,6 @@
           <w:szCs w:val="26"/>
         </w:rPr>
       </w:pPr>
-      <w:proofErr w:type="spellStart"/>
       <w:r>
         <w:rPr>
           <w:sz w:val="26"/>
@@ -6754,15 +6364,7 @@
           <w:sz w:val="26"/>
           <w:szCs w:val="26"/>
         </w:rPr>
-        <w:t>Token</w:t>
-      </w:r>
-      <w:proofErr w:type="spellEnd"/>
-      <w:r>
-        <w:rPr>
-          <w:sz w:val="26"/>
-          <w:szCs w:val="26"/>
-        </w:rPr>
-        <w:t>(String)</w:t>
+        <w:t>Token(String)</w:t>
       </w:r>
       <w:r>
         <w:rPr>
@@ -7011,7 +6613,6 @@
           <w:szCs w:val="26"/>
         </w:rPr>
       </w:pPr>
-      <w:proofErr w:type="spellStart"/>
       <w:r>
         <w:rPr>
           <w:sz w:val="26"/>
@@ -7019,44 +6620,27 @@
         </w:rPr>
         <w:t>VardecToken</w:t>
       </w:r>
-      <w:proofErr w:type="spellEnd"/>
-      <w:r>
-        <w:rPr>
-          <w:sz w:val="26"/>
-          <w:szCs w:val="26"/>
-        </w:rPr>
-        <w:tab/>
-      </w:r>
-      <w:r>
-        <w:rPr>
-          <w:sz w:val="26"/>
-          <w:szCs w:val="26"/>
-        </w:rPr>
-        <w:tab/>
-      </w:r>
-      <w:r>
-        <w:rPr>
-          <w:sz w:val="26"/>
-          <w:szCs w:val="26"/>
-        </w:rPr>
-        <w:tab/>
-        <w:t>// For the string ‘</w:t>
-      </w:r>
-      <w:proofErr w:type="spellStart"/>
-      <w:r>
-        <w:rPr>
-          <w:sz w:val="26"/>
-          <w:szCs w:val="26"/>
-        </w:rPr>
-        <w:t>vardec</w:t>
-      </w:r>
-      <w:proofErr w:type="spellEnd"/>
-      <w:r>
-        <w:rPr>
-          <w:sz w:val="26"/>
-          <w:szCs w:val="26"/>
-        </w:rPr>
-        <w:t>’</w:t>
+      <w:r>
+        <w:rPr>
+          <w:sz w:val="26"/>
+          <w:szCs w:val="26"/>
+        </w:rPr>
+        <w:tab/>
+      </w:r>
+      <w:r>
+        <w:rPr>
+          <w:sz w:val="26"/>
+          <w:szCs w:val="26"/>
+        </w:rPr>
+        <w:tab/>
+      </w:r>
+      <w:r>
+        <w:rPr>
+          <w:sz w:val="26"/>
+          <w:szCs w:val="26"/>
+        </w:rPr>
+        <w:tab/>
+        <w:t>// For the string ‘vardec’</w:t>
       </w:r>
     </w:p>
     <w:p>
@@ -7071,7 +6655,6 @@
           <w:szCs w:val="26"/>
         </w:rPr>
       </w:pPr>
-      <w:proofErr w:type="spellStart"/>
       <w:r>
         <w:rPr>
           <w:sz w:val="26"/>
@@ -7079,7 +6662,6 @@
         </w:rPr>
         <w:t>TrueToken</w:t>
       </w:r>
-      <w:proofErr w:type="spellEnd"/>
       <w:r>
         <w:rPr>
           <w:sz w:val="26"/>
@@ -7122,7 +6704,6 @@
           <w:szCs w:val="26"/>
         </w:rPr>
       </w:pPr>
-      <w:proofErr w:type="spellStart"/>
       <w:r>
         <w:rPr>
           <w:sz w:val="26"/>
@@ -7130,7 +6711,6 @@
         </w:rPr>
         <w:t>FalseToken</w:t>
       </w:r>
-      <w:proofErr w:type="spellEnd"/>
       <w:r>
         <w:rPr>
           <w:sz w:val="26"/>
@@ -7173,7 +6753,6 @@
           <w:szCs w:val="26"/>
         </w:rPr>
       </w:pPr>
-      <w:proofErr w:type="spellStart"/>
       <w:r>
         <w:rPr>
           <w:sz w:val="26"/>
@@ -7181,7 +6760,6 @@
         </w:rPr>
         <w:t>WhileToken</w:t>
       </w:r>
-      <w:proofErr w:type="spellEnd"/>
       <w:r>
         <w:rPr>
           <w:sz w:val="26"/>
@@ -7226,7 +6804,6 @@
           <w:szCs w:val="26"/>
         </w:rPr>
       </w:pPr>
-      <w:proofErr w:type="spellStart"/>
       <w:r>
         <w:rPr>
           <w:i/>
@@ -7236,7 +6813,6 @@
         </w:rPr>
         <w:t>END_LOOPToken</w:t>
       </w:r>
-      <w:proofErr w:type="spellEnd"/>
       <w:r>
         <w:rPr>
           <w:i/>
@@ -7278,7 +6854,6 @@
           <w:szCs w:val="26"/>
         </w:rPr>
       </w:pPr>
-      <w:proofErr w:type="spellStart"/>
       <w:r>
         <w:rPr>
           <w:sz w:val="26"/>
@@ -7286,7 +6861,6 @@
         </w:rPr>
         <w:t>EqualsToken</w:t>
       </w:r>
-      <w:proofErr w:type="spellEnd"/>
       <w:r>
         <w:rPr>
           <w:sz w:val="26"/>
@@ -7322,7 +6896,6 @@
           <w:szCs w:val="26"/>
         </w:rPr>
       </w:pPr>
-      <w:proofErr w:type="spellStart"/>
       <w:r>
         <w:rPr>
           <w:sz w:val="26"/>
@@ -7330,7 +6903,6 @@
         </w:rPr>
         <w:t>PlusToken</w:t>
       </w:r>
-      <w:proofErr w:type="spellEnd"/>
       <w:r>
         <w:rPr>
           <w:sz w:val="26"/>
@@ -7373,7 +6945,6 @@
           <w:szCs w:val="26"/>
         </w:rPr>
       </w:pPr>
-      <w:proofErr w:type="spellStart"/>
       <w:r>
         <w:rPr>
           <w:sz w:val="26"/>
@@ -7381,7 +6952,6 @@
         </w:rPr>
         <w:t>MinusToken</w:t>
       </w:r>
-      <w:proofErr w:type="spellEnd"/>
       <w:r>
         <w:rPr>
           <w:sz w:val="26"/>
@@ -7417,7 +6987,6 @@
           <w:szCs w:val="26"/>
         </w:rPr>
       </w:pPr>
-      <w:proofErr w:type="spellStart"/>
       <w:r>
         <w:rPr>
           <w:sz w:val="26"/>
@@ -7425,7 +6994,6 @@
         </w:rPr>
         <w:t>LogicalAndToken</w:t>
       </w:r>
-      <w:proofErr w:type="spellEnd"/>
       <w:r>
         <w:rPr>
           <w:sz w:val="26"/>
@@ -7461,7 +7029,6 @@
           <w:szCs w:val="30"/>
         </w:rPr>
       </w:pPr>
-      <w:proofErr w:type="spellStart"/>
       <w:r>
         <w:rPr>
           <w:sz w:val="26"/>
@@ -7469,7 +7036,6 @@
         </w:rPr>
         <w:t>LogicalOrToken</w:t>
       </w:r>
-      <w:proofErr w:type="spellEnd"/>
       <w:r>
         <w:rPr>
           <w:sz w:val="26"/>
@@ -7512,7 +7078,6 @@
           <w:szCs w:val="30"/>
         </w:rPr>
       </w:pPr>
-      <w:proofErr w:type="spellStart"/>
       <w:r>
         <w:rPr>
           <w:sz w:val="30"/>
@@ -7520,7 +7085,6 @@
         </w:rPr>
         <w:t>LogicalLessThanToken</w:t>
       </w:r>
-      <w:proofErr w:type="spellEnd"/>
       <w:r>
         <w:rPr>
           <w:sz w:val="30"/>
@@ -7661,7 +7225,6 @@
           <w:szCs w:val="26"/>
         </w:rPr>
       </w:pPr>
-      <w:proofErr w:type="spellStart"/>
       <w:r>
         <w:rPr>
           <w:sz w:val="26"/>
@@ -7669,7 +7232,6 @@
         </w:rPr>
         <w:t>IntType</w:t>
       </w:r>
-      <w:proofErr w:type="spellEnd"/>
     </w:p>
     <w:p>
       <w:pPr>
@@ -7683,7 +7245,6 @@
           <w:szCs w:val="26"/>
         </w:rPr>
       </w:pPr>
-      <w:proofErr w:type="spellStart"/>
       <w:r>
         <w:rPr>
           <w:sz w:val="26"/>
@@ -7691,7 +7252,6 @@
         </w:rPr>
         <w:t>BoolType</w:t>
       </w:r>
-      <w:proofErr w:type="spellEnd"/>
     </w:p>
     <w:p>
       <w:pPr>
@@ -7727,7 +7287,6 @@
           <w:szCs w:val="26"/>
         </w:rPr>
       </w:pPr>
-      <w:proofErr w:type="spellStart"/>
       <w:r>
         <w:rPr>
           <w:sz w:val="26"/>
@@ -7735,7 +7294,6 @@
         </w:rPr>
         <w:t>vardecStatment</w:t>
       </w:r>
-      <w:proofErr w:type="spellEnd"/>
     </w:p>
     <w:p>
       <w:pPr>
@@ -7749,21 +7307,12 @@
           <w:szCs w:val="26"/>
         </w:rPr>
       </w:pPr>
-      <w:proofErr w:type="spellStart"/>
-      <w:r>
-        <w:rPr>
-          <w:sz w:val="26"/>
-          <w:szCs w:val="26"/>
-        </w:rPr>
-        <w:t>LoopStatment</w:t>
-      </w:r>
-      <w:proofErr w:type="spellEnd"/>
-      <w:r>
-        <w:rPr>
-          <w:sz w:val="26"/>
-          <w:szCs w:val="26"/>
-        </w:rPr>
-        <w:t xml:space="preserve"> </w:t>
+      <w:r>
+        <w:rPr>
+          <w:sz w:val="26"/>
+          <w:szCs w:val="26"/>
+        </w:rPr>
+        <w:t xml:space="preserve">LoopStatment </w:t>
       </w:r>
     </w:p>
     <w:p>
@@ -7778,21 +7327,12 @@
           <w:szCs w:val="26"/>
         </w:rPr>
       </w:pPr>
-      <w:proofErr w:type="spellStart"/>
-      <w:r>
-        <w:rPr>
-          <w:sz w:val="26"/>
-          <w:szCs w:val="26"/>
-        </w:rPr>
-        <w:t>AssignmentStatment</w:t>
-      </w:r>
-      <w:proofErr w:type="spellEnd"/>
-      <w:r>
-        <w:rPr>
-          <w:sz w:val="26"/>
-          <w:szCs w:val="26"/>
-        </w:rPr>
-        <w:t xml:space="preserve"> </w:t>
+      <w:r>
+        <w:rPr>
+          <w:sz w:val="26"/>
+          <w:szCs w:val="26"/>
+        </w:rPr>
+        <w:t xml:space="preserve">AssignmentStatment </w:t>
       </w:r>
     </w:p>
     <w:p>
@@ -7829,7 +7369,6 @@
           <w:szCs w:val="26"/>
         </w:rPr>
       </w:pPr>
-      <w:proofErr w:type="spellStart"/>
       <w:r>
         <w:rPr>
           <w:sz w:val="26"/>
@@ -7837,7 +7376,6 @@
         </w:rPr>
         <w:t>NumberExpression</w:t>
       </w:r>
-      <w:proofErr w:type="spellEnd"/>
     </w:p>
     <w:p>
       <w:pPr>
@@ -7851,7 +7389,6 @@
           <w:szCs w:val="26"/>
         </w:rPr>
       </w:pPr>
-      <w:proofErr w:type="spellStart"/>
       <w:r>
         <w:rPr>
           <w:sz w:val="26"/>
@@ -7859,7 +7396,6 @@
         </w:rPr>
         <w:t>BoolExpression</w:t>
       </w:r>
-      <w:proofErr w:type="spellEnd"/>
     </w:p>
     <w:p>
       <w:pPr>
@@ -7873,7 +7409,6 @@
           <w:szCs w:val="26"/>
         </w:rPr>
       </w:pPr>
-      <w:proofErr w:type="spellStart"/>
       <w:r>
         <w:rPr>
           <w:sz w:val="26"/>
@@ -7881,7 +7416,6 @@
         </w:rPr>
         <w:t>VariableExpression</w:t>
       </w:r>
-      <w:proofErr w:type="spellEnd"/>
     </w:p>
     <w:p>
       <w:pPr>
@@ -7895,7 +7429,6 @@
           <w:szCs w:val="26"/>
         </w:rPr>
       </w:pPr>
-      <w:proofErr w:type="spellStart"/>
       <w:r>
         <w:rPr>
           <w:sz w:val="26"/>
@@ -7903,7 +7436,6 @@
         </w:rPr>
         <w:t>BinaryOperatorExpression</w:t>
       </w:r>
-      <w:proofErr w:type="spellEnd"/>
       <w:r>
         <w:rPr>
           <w:sz w:val="26"/>
@@ -7924,23 +7456,7 @@
           <w:sz w:val="26"/>
           <w:szCs w:val="26"/>
         </w:rPr>
-        <w:t xml:space="preserve">s ‘expression </w:t>
-      </w:r>
-      <w:proofErr w:type="spellStart"/>
-      <w:r>
-        <w:rPr>
-          <w:sz w:val="26"/>
-          <w:szCs w:val="26"/>
-        </w:rPr>
-        <w:t>expression</w:t>
-      </w:r>
-      <w:proofErr w:type="spellEnd"/>
-      <w:r>
-        <w:rPr>
-          <w:sz w:val="26"/>
-          <w:szCs w:val="26"/>
-        </w:rPr>
-        <w:t>’</w:t>
+        <w:t>s ‘expression expression’</w:t>
       </w:r>
     </w:p>
     <w:p>
@@ -7977,7 +7493,6 @@
           <w:szCs w:val="26"/>
         </w:rPr>
       </w:pPr>
-      <w:proofErr w:type="spellStart"/>
       <w:r>
         <w:rPr>
           <w:sz w:val="26"/>
@@ -7985,7 +7500,6 @@
         </w:rPr>
         <w:t>PlusOperator</w:t>
       </w:r>
-      <w:proofErr w:type="spellEnd"/>
     </w:p>
     <w:p>
       <w:pPr>
@@ -7999,21 +7513,12 @@
           <w:szCs w:val="26"/>
         </w:rPr>
       </w:pPr>
-      <w:proofErr w:type="spellStart"/>
-      <w:r>
-        <w:rPr>
-          <w:sz w:val="26"/>
-          <w:szCs w:val="26"/>
-        </w:rPr>
-        <w:t>MinusOperator</w:t>
-      </w:r>
-      <w:proofErr w:type="spellEnd"/>
-      <w:r>
-        <w:rPr>
-          <w:sz w:val="26"/>
-          <w:szCs w:val="26"/>
-        </w:rPr>
-        <w:t xml:space="preserve"> </w:t>
+      <w:r>
+        <w:rPr>
+          <w:sz w:val="26"/>
+          <w:szCs w:val="26"/>
+        </w:rPr>
+        <w:t xml:space="preserve">MinusOperator </w:t>
       </w:r>
     </w:p>
     <w:p>
@@ -8028,7 +7533,6 @@
           <w:szCs w:val="26"/>
         </w:rPr>
       </w:pPr>
-      <w:proofErr w:type="spellStart"/>
       <w:r>
         <w:rPr>
           <w:sz w:val="26"/>
@@ -8036,7 +7540,6 @@
         </w:rPr>
         <w:t>AndOperator</w:t>
       </w:r>
-      <w:proofErr w:type="spellEnd"/>
     </w:p>
     <w:p>
       <w:pPr>
@@ -8050,21 +7553,12 @@
           <w:szCs w:val="26"/>
         </w:rPr>
       </w:pPr>
-      <w:proofErr w:type="spellStart"/>
-      <w:r>
-        <w:rPr>
-          <w:sz w:val="26"/>
-          <w:szCs w:val="26"/>
-        </w:rPr>
-        <w:t>OrOperator</w:t>
-      </w:r>
-      <w:proofErr w:type="spellEnd"/>
-      <w:r>
-        <w:rPr>
-          <w:sz w:val="26"/>
-          <w:szCs w:val="26"/>
-        </w:rPr>
-        <w:t xml:space="preserve"> </w:t>
+      <w:r>
+        <w:rPr>
+          <w:sz w:val="26"/>
+          <w:szCs w:val="26"/>
+        </w:rPr>
+        <w:t xml:space="preserve">OrOperator </w:t>
       </w:r>
     </w:p>
     <w:p>
@@ -8079,21 +7573,12 @@
           <w:szCs w:val="26"/>
         </w:rPr>
       </w:pPr>
-      <w:proofErr w:type="spellStart"/>
-      <w:r>
-        <w:rPr>
-          <w:sz w:val="26"/>
-          <w:szCs w:val="26"/>
-        </w:rPr>
-        <w:t>LessThanOperator</w:t>
-      </w:r>
-      <w:proofErr w:type="spellEnd"/>
-      <w:r>
-        <w:rPr>
-          <w:sz w:val="26"/>
-          <w:szCs w:val="26"/>
-        </w:rPr>
-        <w:t xml:space="preserve"> </w:t>
+      <w:r>
+        <w:rPr>
+          <w:sz w:val="26"/>
+          <w:szCs w:val="26"/>
+        </w:rPr>
+        <w:t xml:space="preserve">LessThanOperator </w:t>
       </w:r>
     </w:p>
     <w:p>
@@ -8143,7 +7628,6 @@
           <w:szCs w:val="26"/>
         </w:rPr>
       </w:pPr>
-      <w:proofErr w:type="spellStart"/>
       <w:r>
         <w:rPr>
           <w:sz w:val="26"/>
@@ -8151,7 +7635,6 @@
         </w:rPr>
         <w:t>IntType</w:t>
       </w:r>
-      <w:proofErr w:type="spellEnd"/>
     </w:p>
     <w:p>
       <w:pPr>
@@ -8167,7 +7650,6 @@
           <w:szCs w:val="26"/>
         </w:rPr>
       </w:pPr>
-      <w:proofErr w:type="spellStart"/>
       <w:r>
         <w:rPr>
           <w:sz w:val="26"/>
@@ -8175,7 +7657,6 @@
         </w:rPr>
         <w:t>BoolType</w:t>
       </w:r>
-      <w:proofErr w:type="spellEnd"/>
     </w:p>
     <w:p>
       <w:pPr>
@@ -8191,7 +7672,6 @@
           <w:szCs w:val="26"/>
         </w:rPr>
       </w:pPr>
-      <w:proofErr w:type="spellStart"/>
       <w:r>
         <w:rPr>
           <w:sz w:val="26"/>
@@ -8199,7 +7679,6 @@
         </w:rPr>
         <w:t>vardecStatment</w:t>
       </w:r>
-      <w:proofErr w:type="spellEnd"/>
     </w:p>
     <w:p>
       <w:pPr>
@@ -8215,21 +7694,12 @@
           <w:szCs w:val="26"/>
         </w:rPr>
       </w:pPr>
-      <w:proofErr w:type="spellStart"/>
-      <w:r>
-        <w:rPr>
-          <w:sz w:val="26"/>
-          <w:szCs w:val="26"/>
-        </w:rPr>
-        <w:t>LoopStatment</w:t>
-      </w:r>
-      <w:proofErr w:type="spellEnd"/>
-      <w:r>
-        <w:rPr>
-          <w:sz w:val="26"/>
-          <w:szCs w:val="26"/>
-        </w:rPr>
-        <w:t xml:space="preserve"> </w:t>
+      <w:r>
+        <w:rPr>
+          <w:sz w:val="26"/>
+          <w:szCs w:val="26"/>
+        </w:rPr>
+        <w:t xml:space="preserve">LoopStatment </w:t>
       </w:r>
     </w:p>
     <w:p>
@@ -8305,7 +7775,6 @@
           <w:szCs w:val="30"/>
         </w:rPr>
       </w:pPr>
-      <w:proofErr w:type="spellStart"/>
       <w:r>
         <w:rPr>
           <w:b/>
@@ -8316,7 +7785,6 @@
         <w:lastRenderedPageBreak/>
         <w:t>Typechecks</w:t>
       </w:r>
-      <w:proofErr w:type="spellEnd"/>
       <w:r>
         <w:rPr>
           <w:sz w:val="30"/>
@@ -8337,21 +7805,12 @@
           <w:szCs w:val="26"/>
         </w:rPr>
       </w:pPr>
-      <w:proofErr w:type="spellStart"/>
-      <w:r>
-        <w:rPr>
-          <w:sz w:val="26"/>
-          <w:szCs w:val="26"/>
-        </w:rPr>
-        <w:t>Varcec</w:t>
-      </w:r>
-      <w:proofErr w:type="spellEnd"/>
-      <w:r>
-        <w:rPr>
-          <w:sz w:val="26"/>
-          <w:szCs w:val="26"/>
-        </w:rPr>
-        <w:t xml:space="preserve"> puts a Variable in a scope with a type</w:t>
+      <w:r>
+        <w:rPr>
+          <w:sz w:val="26"/>
+          <w:szCs w:val="26"/>
+        </w:rPr>
+        <w:t>Varcec puts a Variable in a scope with a type</w:t>
       </w:r>
     </w:p>
     <w:p>
@@ -8698,6 +8157,105 @@
           <w:szCs w:val="30"/>
         </w:rPr>
         <w:t xml:space="preserve"> Need to watch the video</w:t>
+      </w:r>
+    </w:p>
+    <w:p>
+      <w:pPr>
+        <w:rPr>
+          <w:sz w:val="30"/>
+          <w:szCs w:val="30"/>
+        </w:rPr>
+      </w:pPr>
+      <w:r>
+        <w:rPr>
+          <w:b/>
+          <w:bCs/>
+          <w:sz w:val="30"/>
+          <w:szCs w:val="30"/>
+        </w:rPr>
+        <w:t>Start</w:t>
+      </w:r>
+      <w:r>
+        <w:rPr>
+          <w:sz w:val="30"/>
+          <w:szCs w:val="30"/>
+        </w:rPr>
+        <w:t>:</w:t>
+      </w:r>
+    </w:p>
+    <w:p>
+      <w:pPr>
+        <w:ind w:firstLine="720"/>
+        <w:rPr>
+          <w:sz w:val="26"/>
+          <w:szCs w:val="26"/>
+        </w:rPr>
+      </w:pPr>
+      <w:r>
+        <w:rPr>
+          <w:b/>
+          <w:bCs/>
+          <w:sz w:val="26"/>
+          <w:szCs w:val="26"/>
+        </w:rPr>
+        <w:t>Target Language</w:t>
+      </w:r>
+      <w:r>
+        <w:rPr>
+          <w:sz w:val="26"/>
+          <w:szCs w:val="26"/>
+        </w:rPr>
+        <w:t>: Pick a language to have our code compile into</w:t>
+      </w:r>
+    </w:p>
+    <w:p>
+      <w:pPr>
+        <w:ind w:firstLine="720"/>
+        <w:rPr>
+          <w:sz w:val="26"/>
+          <w:szCs w:val="26"/>
+        </w:rPr>
+      </w:pPr>
+      <w:r>
+        <w:rPr>
+          <w:b/>
+          <w:bCs/>
+          <w:sz w:val="26"/>
+          <w:szCs w:val="26"/>
+        </w:rPr>
+        <w:t>Meta Language</w:t>
+      </w:r>
+      <w:r>
+        <w:rPr>
+          <w:sz w:val="26"/>
+          <w:szCs w:val="26"/>
+        </w:rPr>
+        <w:t>: Which language the compiler is written in</w:t>
+      </w:r>
+    </w:p>
+    <w:p>
+      <w:pPr>
+        <w:ind w:firstLine="720"/>
+        <w:rPr>
+          <w:sz w:val="26"/>
+          <w:szCs w:val="26"/>
+        </w:rPr>
+      </w:pPr>
+      <w:r>
+        <w:rPr>
+          <w:b/>
+          <w:bCs/>
+          <w:sz w:val="26"/>
+          <w:szCs w:val="26"/>
+        </w:rPr>
+        <w:t>Object Language</w:t>
+      </w:r>
+      <w:r>
+        <w:rPr>
+          <w:sz w:val="26"/>
+          <w:szCs w:val="26"/>
+        </w:rPr>
+        <w:t>: What Language we are defining (Our Language)</w:t>
       </w:r>
     </w:p>
     <w:p>

</xml_diff>